<commit_message>
Work more through Udacity Inferential Stats, EDX UCSD, and Udemy SQL
</commit_message>
<xml_diff>
--- a/Stats/Udacity/DataAnalystNanoDegree/IntroToInferentialStats/Lesson7_OneWayANOVA.docx
+++ b/Stats/Udacity/DataAnalystNanoDegree/IntroToInferentialStats/Lesson7_OneWayANOVA.docx
@@ -860,13 +860,7 @@
         <w:rPr>
           <w:u w:val="single"/>
         </w:rPr>
-        <w:t>Large</w:t>
-      </w:r>
-      <w:r>
-        <w:rPr>
-          <w:u w:val="single"/>
-        </w:rPr>
-        <w:t xml:space="preserve"> statistic</w:t>
+        <w:t>Large statistic</w:t>
       </w:r>
       <w:r>
         <w:t xml:space="preserve"> </w:t>
@@ -881,33 +875,15 @@
         <w:rPr>
           <w:i/>
         </w:rPr>
-        <w:t>between</w:t>
+        <w:t>between-subject</w:t>
+      </w:r>
+      <w:r>
+        <w:t xml:space="preserve"> variability is large relative to </w:t>
       </w:r>
       <w:r>
         <w:rPr>
           <w:i/>
         </w:rPr>
-        <w:t>-</w:t>
-      </w:r>
-      <w:r>
-        <w:rPr>
-          <w:i/>
-        </w:rPr>
-        <w:t>subject</w:t>
-      </w:r>
-      <w:r>
-        <w:t xml:space="preserve"> variability is </w:t>
-      </w:r>
-      <w:r>
-        <w:t xml:space="preserve">large </w:t>
-      </w:r>
-      <w:r>
-        <w:t xml:space="preserve">relative to </w:t>
-      </w:r>
-      <w:r>
-        <w:rPr>
-          <w:i/>
-        </w:rPr>
         <w:t>w/in-subject</w:t>
       </w:r>
       <w:r>
@@ -917,10 +893,7 @@
         <w:t xml:space="preserve">at least </w:t>
       </w:r>
       <w:r>
-        <w:t>ONE</w:t>
-      </w:r>
-      <w:r>
-        <w:t xml:space="preserve"> </w:t>
+        <w:t xml:space="preserve">ONE </w:t>
       </w:r>
       <w:r>
         <w:t xml:space="preserve">pair </w:t>
@@ -938,13 +911,7 @@
         <w:sym w:font="Wingdings" w:char="F0E0"/>
       </w:r>
       <w:r>
-        <w:t xml:space="preserve"> </w:t>
-      </w:r>
-      <w:r>
-        <w:t>reject</w:t>
-      </w:r>
-      <w:r>
-        <w:t xml:space="preserve"> h(0)</w:t>
+        <w:t xml:space="preserve"> reject h(0)</w:t>
       </w:r>
     </w:p>
     <w:p>
@@ -1129,14 +1096,6 @@
     <w:p>
       <w:pPr>
         <w:pStyle w:val="ListBullet"/>
-      </w:pPr>
-      <w:r>
-        <w:t>To measure the spread of sample means (between-group), we decided on using the same idea of SD but with the grand mean (each squared deviation from mu(g) and multiply each by the sample size)</w:t>
-      </w:r>
-    </w:p>
-    <w:p>
-      <w:pPr>
-        <w:pStyle w:val="ListBullet"/>
         <w:tabs>
           <w:tab w:val="clear" w:pos="360"/>
           <w:tab w:val="num" w:pos="720"/>
@@ -1144,46 +1103,21 @@
         <w:ind w:left="720"/>
       </w:pPr>
       <w:r>
-        <w:t>=</w:t>
-      </w:r>
-      <w:r>
-        <w:rPr>
-          <w:b/>
-        </w:rPr>
-        <w:t xml:space="preserve"> (</w:t>
-      </w:r>
-      <w:r>
-        <w:rPr>
-          <w:b/>
-        </w:rPr>
-        <w:t>n(k)*</w:t>
-      </w:r>
-      <w:r>
-        <w:rPr>
-          <w:b/>
-        </w:rPr>
-        <w:t>sum[</w:t>
-      </w:r>
-      <w:r>
-        <w:rPr>
-          <w:b/>
-        </w:rPr>
-        <w:t>(x(k) – x(g))^2)</w:t>
-      </w:r>
-      <w:r>
-        <w:rPr>
-          <w:b/>
-        </w:rPr>
-        <w:t>]</w:t>
-      </w:r>
-      <w:r>
-        <w:rPr>
-          <w:b/>
-        </w:rPr>
-        <w:t xml:space="preserve">/(n-1) </w:t>
-      </w:r>
-      <w:r>
-        <w:t>where k = # of samples (k sample means)</w:t>
+        <w:t xml:space="preserve">** Could have multiple H(a)’s </w:t>
+      </w:r>
+      <w:r>
+        <w:sym w:font="Wingdings" w:char="F0E0"/>
+      </w:r>
+      <w:r>
+        <w:t xml:space="preserve"> just need at least 1 mean to be different</w:t>
+      </w:r>
+    </w:p>
+    <w:p>
+      <w:pPr>
+        <w:pStyle w:val="ListBullet"/>
+      </w:pPr>
+      <w:r>
+        <w:t>To measure the spread of sample means (between-group), we decided on using the same idea of SD but with the grand mean (each squared deviation from mu(g) and multiply each by the sample size)</w:t>
       </w:r>
     </w:p>
     <w:p>
@@ -1196,25 +1130,19 @@
         <w:ind w:left="720"/>
       </w:pPr>
       <w:r>
-        <w:t xml:space="preserve">Assuming all samples have the same size </w:t>
-      </w:r>
-      <w:r>
-        <w:sym w:font="Wingdings" w:char="F0E0"/>
-      </w:r>
-      <w:r>
-        <w:t xml:space="preserve"> </w:t>
-      </w:r>
-      <w:r>
-        <w:rPr>
-          <w:b/>
-        </w:rPr>
-        <w:t>(n</w:t>
-      </w:r>
-      <w:r>
-        <w:rPr>
-          <w:b/>
-        </w:rPr>
-        <w:t>*</w:t>
+        <w:t>=</w:t>
+      </w:r>
+      <w:r>
+        <w:rPr>
+          <w:b/>
+        </w:rPr>
+        <w:t xml:space="preserve"> (</w:t>
+      </w:r>
+      <w:r>
+        <w:rPr>
+          <w:b/>
+        </w:rPr>
+        <w:t>n(k)*</w:t>
       </w:r>
       <w:r>
         <w:rPr>
@@ -1226,7 +1154,7 @@
         <w:rPr>
           <w:b/>
         </w:rPr>
-        <w:t>(x(k) – x(g))^2</w:t>
+        <w:t>(x(k) – x(g))^2)</w:t>
       </w:r>
       <w:r>
         <w:rPr>
@@ -1238,57 +1166,10 @@
         <w:rPr>
           <w:b/>
         </w:rPr>
-        <w:t>)/(n</w:t>
-      </w:r>
-      <w:r>
-        <w:rPr>
-          <w:b/>
-        </w:rPr>
-        <w:t>-</w:t>
-      </w:r>
-      <w:r>
-        <w:rPr>
-          <w:b/>
-        </w:rPr>
-        <w:t>1)</w:t>
-      </w:r>
-      <w:r>
-        <w:rPr>
-          <w:b/>
-        </w:rPr>
-        <w:t xml:space="preserve"> = </w:t>
-      </w:r>
-      <w:r>
-        <w:rPr>
-          <w:b/>
-        </w:rPr>
-        <w:t>(n*sum[(x(k) – x(g))^2])/(</w:t>
-      </w:r>
-      <w:r>
-        <w:rPr>
-          <w:b/>
-        </w:rPr>
-        <w:t>k</w:t>
-      </w:r>
-      <w:r>
-        <w:rPr>
-          <w:b/>
-        </w:rPr>
-        <w:t>-1</w:t>
-      </w:r>
-      <w:r>
-        <w:rPr>
-          <w:b/>
-        </w:rPr>
-        <w:t>)</w:t>
-      </w:r>
-    </w:p>
-    <w:p>
-      <w:pPr>
-        <w:pStyle w:val="ListBullet"/>
-      </w:pPr>
-      <w:r>
-        <w:t>For w/in-group, take the SSE for each sample from the mean of each sample and divide by dF</w:t>
+        <w:t xml:space="preserve">/(n-1) </w:t>
+      </w:r>
+      <w:r>
+        <w:t>where k = # of samples (k sample means)</w:t>
       </w:r>
     </w:p>
     <w:p>
@@ -1301,31 +1182,43 @@
         <w:ind w:left="720"/>
       </w:pPr>
       <w:r>
-        <w:t>=</w:t>
-      </w:r>
-      <w:r>
-        <w:rPr>
-          <w:b/>
-        </w:rPr>
-        <w:t xml:space="preserve"> sum[(x(i) – x(k))^2]/(n-1)</w:t>
-      </w:r>
-      <w:r>
-        <w:rPr>
-          <w:b/>
-        </w:rPr>
-        <w:t xml:space="preserve"> = </w:t>
-      </w:r>
-      <w:r>
-        <w:rPr>
-          <w:b/>
-        </w:rPr>
-        <w:t>sum[(x(i) – x(k))^2]/(</w:t>
-      </w:r>
-      <w:r>
-        <w:rPr>
-          <w:b/>
-        </w:rPr>
-        <w:t>N</w:t>
+        <w:t xml:space="preserve">Assuming all samples have the same size </w:t>
+      </w:r>
+      <w:r>
+        <w:sym w:font="Wingdings" w:char="F0E0"/>
+      </w:r>
+      <w:r>
+        <w:t xml:space="preserve"> </w:t>
+      </w:r>
+      <w:r>
+        <w:rPr>
+          <w:b/>
+        </w:rPr>
+        <w:t>(n*</w:t>
+      </w:r>
+      <w:r>
+        <w:rPr>
+          <w:b/>
+        </w:rPr>
+        <w:t>sum[</w:t>
+      </w:r>
+      <w:r>
+        <w:rPr>
+          <w:b/>
+        </w:rPr>
+        <w:t>(x(k) – x(g))^2</w:t>
+      </w:r>
+      <w:r>
+        <w:rPr>
+          <w:b/>
+        </w:rPr>
+        <w:t>]</w:t>
+      </w:r>
+      <w:r>
+        <w:rPr>
+          <w:b/>
+        </w:rPr>
+        <w:t>)/(n</w:t>
       </w:r>
       <w:r>
         <w:rPr>
@@ -1337,21 +1230,21 @@
         <w:rPr>
           <w:b/>
         </w:rPr>
-        <w:t>k</w:t>
-      </w:r>
-      <w:r>
-        <w:rPr>
-          <w:b/>
-        </w:rPr>
-        <w:t>)</w:t>
-      </w:r>
-    </w:p>
-    <w:p>
-      <w:pPr>
-        <w:pStyle w:val="ListBullet"/>
-      </w:pPr>
-      <w:r>
-        <w:t xml:space="preserve">dF could be </w:t>
+        <w:t>1)</w:t>
+      </w:r>
+      <w:r>
+        <w:rPr>
+          <w:b/>
+        </w:rPr>
+        <w:t xml:space="preserve"> = (n*sum[(x(k) – x(g))^2])/(k-1)</w:t>
+      </w:r>
+    </w:p>
+    <w:p>
+      <w:pPr>
+        <w:pStyle w:val="ListBullet"/>
+      </w:pPr>
+      <w:r>
+        <w:t>For w/in-group, take the SSE for each sample from the mean of each sample and divide by dF</w:t>
       </w:r>
     </w:p>
     <w:p>
@@ -1364,7 +1257,27 @@
         <w:ind w:left="720"/>
       </w:pPr>
       <w:r>
-        <w:t>n1 + n2 + n3 – 3</w:t>
+        <w:t>=</w:t>
+      </w:r>
+      <w:r>
+        <w:rPr>
+          <w:b/>
+        </w:rPr>
+        <w:t xml:space="preserve"> sum[(x(i) – x(k))^2]/(n-1)</w:t>
+      </w:r>
+      <w:r>
+        <w:rPr>
+          <w:b/>
+        </w:rPr>
+        <w:t xml:space="preserve"> = sum[(x(i) – x(k))^2]/(N-k)</w:t>
+      </w:r>
+    </w:p>
+    <w:p>
+      <w:pPr>
+        <w:pStyle w:val="ListBullet"/>
+      </w:pPr>
+      <w:r>
+        <w:t xml:space="preserve">dF could be </w:t>
       </w:r>
     </w:p>
     <w:p>
@@ -1377,16 +1290,7 @@
         <w:ind w:left="720"/>
       </w:pPr>
       <w:r>
-        <w:t xml:space="preserve">n1 + n2 + n3 </w:t>
-      </w:r>
-      <w:r>
-        <w:t>–</w:t>
-      </w:r>
-      <w:r>
-        <w:t xml:space="preserve"> </w:t>
-      </w:r>
-      <w:r>
-        <w:t>k (where k = # of samples)</w:t>
+        <w:t>n1 + n2 + n3 – 3</w:t>
       </w:r>
     </w:p>
     <w:p>
@@ -1399,7 +1303,58 @@
         <w:ind w:left="720"/>
       </w:pPr>
       <w:r>
+        <w:t>n1 + n2 + n3 – k (where k = # of samples)</w:t>
+      </w:r>
+    </w:p>
+    <w:p>
+      <w:pPr>
+        <w:pStyle w:val="ListBullet"/>
+        <w:tabs>
+          <w:tab w:val="clear" w:pos="360"/>
+          <w:tab w:val="num" w:pos="720"/>
+        </w:tabs>
+        <w:ind w:left="720"/>
+      </w:pPr>
+      <w:r>
         <w:t>N – k (where N = total # of values in all samples + k = # of samples)</w:t>
+      </w:r>
+    </w:p>
+    <w:p>
+      <w:pPr>
+        <w:pStyle w:val="ListBullet"/>
+      </w:pPr>
+      <w:r>
+        <w:t xml:space="preserve">4 Tx’ w/ </w:t>
+      </w:r>
+      <w:r>
+        <w:t>independent</w:t>
+      </w:r>
+      <w:r>
+        <w:t xml:space="preserve"> </w:t>
+      </w:r>
+      <w:r>
+        <w:t>samples</w:t>
+      </w:r>
+      <w:r>
+        <w:t xml:space="preserve"> of </w:t>
+      </w:r>
+      <w:r>
+        <w:t>participants</w:t>
+      </w:r>
+      <w:r>
+        <w:t xml:space="preserve"> w/ n  = 10 </w:t>
+      </w:r>
+      <w:r>
+        <w:sym w:font="Wingdings" w:char="F0E0"/>
+      </w:r>
+      <w:r>
+        <w:t xml:space="preserve"> dF(b) = 4 – 1 </w:t>
+      </w:r>
+      <w:r>
+        <w:t>= 3, dF(w) = (4n</w:t>
+      </w:r>
+      <w:r>
+        <w:t>) – n = 36</w:t>
       </w:r>
     </w:p>
     <w:p>
@@ -1582,6 +1537,41 @@
     <w:p>
       <w:pPr>
         <w:pStyle w:val="ListBullet"/>
+        <w:tabs>
+          <w:tab w:val="clear" w:pos="360"/>
+          <w:tab w:val="num" w:pos="720"/>
+        </w:tabs>
+        <w:ind w:left="720"/>
+      </w:pPr>
+      <w:r>
+        <w:t xml:space="preserve">2 = k – 1 </w:t>
+      </w:r>
+      <w:r>
+        <w:sym w:font="Wingdings" w:char="F0E0"/>
+      </w:r>
+      <w:r>
+        <w:t xml:space="preserve"> k = 3</w:t>
+      </w:r>
+      <w:r>
+        <w:tab/>
+        <w:t xml:space="preserve">24 = N – 3 </w:t>
+      </w:r>
+      <w:r>
+        <w:sym w:font="Wingdings" w:char="F0E0"/>
+      </w:r>
+      <w:r>
+        <w:t xml:space="preserve"> N = 27</w:t>
+      </w:r>
+      <w:r>
+        <w:tab/>
+        <w:t>N – 1 = 26</w:t>
+      </w:r>
+      <w:bookmarkStart w:id="1" w:name="_GoBack"/>
+      <w:bookmarkEnd w:id="1"/>
+    </w:p>
+    <w:p>
+      <w:pPr>
+        <w:pStyle w:val="ListBullet"/>
       </w:pPr>
       <w:r>
         <w:t xml:space="preserve">In addition to a total dF, we have a </w:t>
@@ -1642,6 +1632,7 @@
         <w:pStyle w:val="ListBullet"/>
       </w:pPr>
       <w:r>
+        <w:lastRenderedPageBreak/>
         <w:t xml:space="preserve">So, only, </w:t>
       </w:r>
       <w:r>
@@ -1668,16 +1659,20 @@
     <w:p>
       <w:pPr>
         <w:pStyle w:val="ListBullet"/>
+        <w:numPr>
+          <w:ilvl w:val="0"/>
+          <w:numId w:val="0"/>
+        </w:numPr>
+        <w:ind w:left="1080" w:firstLine="360"/>
       </w:pPr>
       <w:r>
         <w:rPr>
           <w:noProof/>
         </w:rPr>
-        <w:lastRenderedPageBreak/>
         <w:drawing>
           <wp:inline distT="0" distB="0" distL="0" distR="0" wp14:anchorId="6B6F83CB" wp14:editId="16D76255">
-            <wp:extent cx="5943600" cy="2964815"/>
-            <wp:effectExtent l="0" t="0" r="0" b="6985"/>
+            <wp:extent cx="4086225" cy="2038310"/>
+            <wp:effectExtent l="0" t="0" r="0" b="635"/>
             <wp:docPr id="12" name="Picture 12"/>
             <wp:cNvGraphicFramePr>
               <a:graphicFrameLocks xmlns:a="http://schemas.openxmlformats.org/drawingml/2006/main" noChangeAspect="1"/>
@@ -1698,7 +1693,7 @@
                   <pic:spPr>
                     <a:xfrm>
                       <a:off x="0" y="0"/>
-                      <a:ext cx="5943600" cy="2964815"/>
+                      <a:ext cx="4097910" cy="2044139"/>
                     </a:xfrm>
                     <a:prstGeom prst="rect">
                       <a:avLst/>
@@ -1716,7 +1711,19 @@
         <w:pStyle w:val="ListBullet"/>
       </w:pPr>
       <w:r>
-        <w:t>This is b/c is there NO differences in the population means (BG variability expected to be 0), then the mean of each sample will still differ by chance</w:t>
+        <w:t>This is b/c i</w:t>
+      </w:r>
+      <w:r>
+        <w:t>f</w:t>
+      </w:r>
+      <w:r>
+        <w:t xml:space="preserve"> there </w:t>
+      </w:r>
+      <w:r>
+        <w:t xml:space="preserve">are </w:t>
+      </w:r>
+      <w:r>
+        <w:t>NO differences in the population means (BG variability expected to be 0), then the mean of each sample will still differ by chance</w:t>
       </w:r>
     </w:p>
     <w:p>
@@ -1732,6 +1739,14 @@
         <w:pStyle w:val="ListBullet"/>
       </w:pPr>
       <w:r>
+        <w:t>So, if h(0) is true, then BG variability is expected to be 0, so F is expected to be 1</w:t>
+      </w:r>
+    </w:p>
+    <w:p>
+      <w:pPr>
+        <w:pStyle w:val="ListBullet"/>
+      </w:pPr>
+      <w:r>
         <w:t xml:space="preserve">Also, F-tests are NON-DIRECTIONAL </w:t>
       </w:r>
       <w:r>
@@ -1763,10 +1778,30 @@
         <w:pStyle w:val="ListBullet"/>
       </w:pPr>
       <w:r>
+        <w:t xml:space="preserve">Largest F’s </w:t>
+      </w:r>
+      <w:r>
+        <w:sym w:font="Wingdings" w:char="F0E0"/>
+      </w:r>
+      <w:r>
+        <w:t xml:space="preserve"> Large BG and small WG</w:t>
+      </w:r>
+    </w:p>
+    <w:p>
+      <w:pPr>
+        <w:pStyle w:val="ListBullet"/>
+      </w:pPr>
+      <w:r>
         <w:t>If so, at least 2 population means will be significantly different</w:t>
       </w:r>
-      <w:bookmarkStart w:id="1" w:name="_GoBack"/>
-      <w:bookmarkEnd w:id="1"/>
+    </w:p>
+    <w:p>
+      <w:pPr>
+        <w:pStyle w:val="ListBullet"/>
+      </w:pPr>
+      <w:r>
+        <w:t>Also, note that sources of w/in-group variability include individual differences, experimental error, + ambiguous survey questions, while treatment effects would only affect between-group affects.</w:t>
+      </w:r>
     </w:p>
     <w:p>
       <w:pPr>
@@ -1919,6 +1954,7 @@
         <w:pStyle w:val="ListBullet"/>
       </w:pPr>
       <w:r>
+        <w:lastRenderedPageBreak/>
         <w:t>means of several data sets and can be computed as the Sum of Squares Between divided by</w:t>
       </w:r>
     </w:p>
@@ -1935,7 +1971,6 @@
         <w:pStyle w:val="ListBullet"/>
       </w:pPr>
       <w:r>
-        <w:lastRenderedPageBreak/>
         <w:t>SS</w:t>
       </w:r>
     </w:p>
@@ -2887,7 +2922,7 @@
 </file>
 
 <file path=customXml/itemProps1.xml><?xml version="1.0" encoding="utf-8"?>
-<ds:datastoreItem xmlns:ds="http://schemas.openxmlformats.org/officeDocument/2006/customXml" ds:itemID="{50726E97-97ED-46D6-9707-C4A49EB10BF9}">
+<ds:datastoreItem xmlns:ds="http://schemas.openxmlformats.org/officeDocument/2006/customXml" ds:itemID="{317BE9EC-C74D-46C1-9310-66645DEB736E}">
   <ds:schemaRefs>
     <ds:schemaRef ds:uri="http://schemas.openxmlformats.org/officeDocument/2006/bibliography"/>
   </ds:schemaRefs>

</xml_diff>